<commit_message>
Updated HW1 Word file
</commit_message>
<xml_diff>
--- a/HW1_Team18.docx
+++ b/HW1_Team18.docx
@@ -319,7 +319,7 @@
               <w:spacing w:after="0" w:line="360" w:lineRule="auto"/>
               <w:ind w:right="357"/>
               <w:rPr>
-                <w:rFonts w:ascii="Arial" w:eastAsia="Arial" w:hAnsi="Arial" w:cs="Arial" w:hint="cs"/>
+                <w:rFonts w:ascii="Arial" w:eastAsia="Arial" w:hAnsi="Arial" w:cs="Arial"/>
                 <w:sz w:val="24"/>
                 <w:szCs w:val="24"/>
                 <w:rtl/>
@@ -503,34 +503,7 @@
                 <w:szCs w:val="24"/>
                 <w:rtl/>
               </w:rPr>
-              <w:t xml:space="preserve">יצירת מסכי מערכת להרשמה, התחברות, הצגת סטטיסטיקה מסך </w:t>
-            </w:r>
-            <w:r>
-              <w:rPr>
-                <w:rFonts w:ascii="Arial" w:eastAsia="Arial" w:hAnsi="Arial" w:cs="Arial" w:hint="cs"/>
-                <w:sz w:val="24"/>
-                <w:szCs w:val="24"/>
-                <w:rtl/>
-              </w:rPr>
-              <w:t xml:space="preserve">חיפוש, </w:t>
-            </w:r>
-            <w:r>
-              <w:rPr>
-                <w:rFonts w:ascii="Arial" w:eastAsia="Arial" w:hAnsi="Arial" w:cs="Arial" w:hint="cs"/>
-                <w:sz w:val="24"/>
-                <w:szCs w:val="24"/>
-                <w:rtl/>
-              </w:rPr>
-              <w:t xml:space="preserve">מסך </w:t>
-            </w:r>
-            <w:r>
-              <w:rPr>
-                <w:rFonts w:ascii="Arial" w:eastAsia="Arial" w:hAnsi="Arial" w:cs="Arial" w:hint="cs"/>
-                <w:sz w:val="24"/>
-                <w:szCs w:val="24"/>
-                <w:rtl/>
-              </w:rPr>
-              <w:t>מועדפים, תוצאת חיפוש</w:t>
+              <w:t>יצירת מסכי מערכת להרשמה, התחברות, הצגת סטטיסטיקה מסך חיפוש, מסך מועדפים, תוצאת חיפוש</w:t>
             </w:r>
           </w:p>
         </w:tc>
@@ -684,25 +657,7 @@
                 <w:szCs w:val="24"/>
                 <w:rtl/>
               </w:rPr>
-              <w:t xml:space="preserve">ביצוע ראיון, </w:t>
-            </w:r>
-            <w:r>
-              <w:rPr>
-                <w:rFonts w:ascii="Arial" w:eastAsia="Arial" w:hAnsi="Arial" w:cs="Arial" w:hint="cs"/>
-                <w:sz w:val="24"/>
-                <w:szCs w:val="24"/>
-                <w:rtl/>
-              </w:rPr>
-              <w:t>חשיבה על ו</w:t>
-            </w:r>
-            <w:r>
-              <w:rPr>
-                <w:rFonts w:ascii="Arial" w:eastAsia="Arial" w:hAnsi="Arial" w:cs="Arial" w:hint="cs"/>
-                <w:sz w:val="24"/>
-                <w:szCs w:val="24"/>
-                <w:rtl/>
-              </w:rPr>
-              <w:t>כתיבת רעיונות מסתעפים ורעיונות מתכנסים</w:t>
+              <w:t>ביצוע ראיון, חשיבה על וכתיבת רעיונות מסתעפים ורעיונות מתכנסים</w:t>
             </w:r>
           </w:p>
         </w:tc>
@@ -1296,33 +1251,17 @@
         </w:rPr>
         <w:br/>
       </w:r>
-      <w:r>
-        <w:fldChar w:fldCharType="begin"/>
-      </w:r>
-      <w:r>
-        <w:instrText>HYPERLINK "https://guidingmetrics.com/content/cloud-services-industrys-10-most-critical-metrics/" \h</w:instrText>
-      </w:r>
-      <w:r>
-        <w:fldChar w:fldCharType="separate"/>
-      </w:r>
-      <w:r>
-        <w:rPr>
-          <w:color w:val="0563C1"/>
-          <w:sz w:val="24"/>
-          <w:szCs w:val="24"/>
-          <w:u w:val="single"/>
-        </w:rPr>
-        <w:t>https://guidingmetrics.com/content/cloud-services-industrys-10-most-critical-metrics/</w:t>
-      </w:r>
-      <w:r>
-        <w:rPr>
-          <w:color w:val="0563C1"/>
-          <w:sz w:val="24"/>
-          <w:szCs w:val="24"/>
-          <w:u w:val="single"/>
-        </w:rPr>
-        <w:fldChar w:fldCharType="end"/>
-      </w:r>
+      <w:hyperlink r:id="rId8">
+        <w:r>
+          <w:rPr>
+            <w:color w:val="0563C1"/>
+            <w:sz w:val="24"/>
+            <w:szCs w:val="24"/>
+            <w:u w:val="single"/>
+          </w:rPr>
+          <w:t>https://guidingmetrics.com/content/cloud-services-industrys-10-most-critical-metrics/</w:t>
+        </w:r>
+      </w:hyperlink>
     </w:p>
     <w:p>
       <w:pPr>
@@ -1831,33 +1770,17 @@
         </w:rPr>
         <w:t xml:space="preserve">ניתן להעזר למשל באתר: </w:t>
       </w:r>
-      <w:r>
-        <w:fldChar w:fldCharType="begin"/>
-      </w:r>
-      <w:r>
-        <w:instrText>HYPERLINK "https://aws.amazon.com/solutions/case-studies/" \h</w:instrText>
-      </w:r>
-      <w:r>
-        <w:fldChar w:fldCharType="separate"/>
-      </w:r>
-      <w:r>
-        <w:rPr>
-          <w:color w:val="0000FF"/>
-          <w:sz w:val="24"/>
-          <w:szCs w:val="24"/>
-          <w:u w:val="single"/>
-        </w:rPr>
-        <w:t>https://aws.amazon.com/solutions/case-studies/</w:t>
-      </w:r>
-      <w:r>
-        <w:rPr>
-          <w:color w:val="0000FF"/>
-          <w:sz w:val="24"/>
-          <w:szCs w:val="24"/>
-          <w:u w:val="single"/>
-        </w:rPr>
-        <w:fldChar w:fldCharType="end"/>
-      </w:r>
+      <w:hyperlink r:id="rId9">
+        <w:r>
+          <w:rPr>
+            <w:color w:val="0000FF"/>
+            <w:sz w:val="24"/>
+            <w:szCs w:val="24"/>
+            <w:u w:val="single"/>
+          </w:rPr>
+          <w:t>https://aws.amazon.com/solutions/case-studies/</w:t>
+        </w:r>
+      </w:hyperlink>
     </w:p>
     <w:p>
       <w:pPr>
@@ -1898,7 +1821,7 @@
           <w:rtl/>
         </w:rPr>
       </w:pPr>
-      <w:hyperlink r:id="rId8" w:history="1">
+      <w:hyperlink r:id="rId10" w:history="1">
         <w:r>
           <w:rPr>
             <w:rStyle w:val="Hyperlink"/>
@@ -2029,23 +1952,7 @@
           <w:szCs w:val="24"/>
           <w:u w:val="single"/>
         </w:rPr>
-        <w:t xml:space="preserve"> </w:t>
-      </w:r>
-      <w:r>
-        <w:rPr>
-          <w:sz w:val="24"/>
-          <w:szCs w:val="24"/>
-          <w:u w:val="single"/>
-        </w:rPr>
-        <w:t>–</w:t>
-      </w:r>
-      <w:r>
-        <w:rPr>
-          <w:sz w:val="24"/>
-          <w:szCs w:val="24"/>
-          <w:u w:val="single"/>
-        </w:rPr>
-        <w:t xml:space="preserve"> </w:t>
+        <w:t xml:space="preserve"> – </w:t>
       </w:r>
       <w:r>
         <w:rPr>
@@ -2113,7 +2020,7 @@
                     <pic:cNvPicPr/>
                   </pic:nvPicPr>
                   <pic:blipFill>
-                    <a:blip r:embed="rId9"/>
+                    <a:blip r:embed="rId11"/>
                     <a:stretch>
                       <a:fillRect/>
                     </a:stretch>
@@ -2942,7 +2849,6 @@
         <w:ind w:left="720"/>
         <w:jc w:val="both"/>
         <w:rPr>
-          <w:rFonts w:hint="cs"/>
           <w:sz w:val="24"/>
           <w:szCs w:val="24"/>
           <w:rtl/>
@@ -5350,6 +5256,7 @@
       </w:pPr>
       <w:r>
         <w:rPr>
+          <w:noProof/>
           <w:sz w:val="24"/>
           <w:szCs w:val="24"/>
           <w:rtl/>
@@ -5386,7 +5293,7 @@
                     <pic:cNvPicPr/>
                   </pic:nvPicPr>
                   <pic:blipFill>
-                    <a:blip r:embed="rId10"/>
+                    <a:blip r:embed="rId12"/>
                     <a:stretch>
                       <a:fillRect/>
                     </a:stretch>
@@ -5407,8 +5314,671 @@
         </w:drawing>
       </w:r>
     </w:p>
+    <w:p>
+      <w:pPr>
+        <w:spacing w:after="0"/>
+        <w:jc w:val="both"/>
+        <w:rPr>
+          <w:sz w:val="24"/>
+          <w:szCs w:val="24"/>
+        </w:rPr>
+      </w:pPr>
+    </w:p>
+    <w:p>
+      <w:pPr>
+        <w:spacing w:after="0"/>
+        <w:jc w:val="both"/>
+        <w:rPr>
+          <w:sz w:val="24"/>
+          <w:szCs w:val="24"/>
+        </w:rPr>
+      </w:pPr>
+    </w:p>
+    <w:p>
+      <w:pPr>
+        <w:spacing w:after="0"/>
+        <w:jc w:val="both"/>
+        <w:rPr>
+          <w:sz w:val="24"/>
+          <w:szCs w:val="24"/>
+        </w:rPr>
+      </w:pPr>
+    </w:p>
+    <w:p>
+      <w:pPr>
+        <w:spacing w:after="0"/>
+        <w:jc w:val="both"/>
+        <w:rPr>
+          <w:sz w:val="24"/>
+          <w:szCs w:val="24"/>
+        </w:rPr>
+      </w:pPr>
+    </w:p>
+    <w:p>
+      <w:pPr>
+        <w:spacing w:after="0"/>
+        <w:jc w:val="both"/>
+        <w:rPr>
+          <w:sz w:val="24"/>
+          <w:szCs w:val="24"/>
+        </w:rPr>
+      </w:pPr>
+    </w:p>
+    <w:p>
+      <w:pPr>
+        <w:spacing w:after="0"/>
+        <w:jc w:val="both"/>
+        <w:rPr>
+          <w:sz w:val="24"/>
+          <w:szCs w:val="24"/>
+        </w:rPr>
+      </w:pPr>
+    </w:p>
+    <w:p>
+      <w:pPr>
+        <w:spacing w:after="0"/>
+        <w:jc w:val="both"/>
+        <w:rPr>
+          <w:sz w:val="24"/>
+          <w:szCs w:val="24"/>
+        </w:rPr>
+      </w:pPr>
+    </w:p>
+    <w:p>
+      <w:pPr>
+        <w:spacing w:after="0"/>
+        <w:jc w:val="both"/>
+        <w:rPr>
+          <w:sz w:val="24"/>
+          <w:szCs w:val="24"/>
+        </w:rPr>
+      </w:pPr>
+    </w:p>
+    <w:p>
+      <w:pPr>
+        <w:spacing w:after="0"/>
+        <w:jc w:val="both"/>
+        <w:rPr>
+          <w:sz w:val="24"/>
+          <w:szCs w:val="24"/>
+        </w:rPr>
+      </w:pPr>
+    </w:p>
+    <w:p>
+      <w:pPr>
+        <w:spacing w:after="0"/>
+        <w:jc w:val="both"/>
+        <w:rPr>
+          <w:sz w:val="24"/>
+          <w:szCs w:val="24"/>
+        </w:rPr>
+      </w:pPr>
+    </w:p>
+    <w:p>
+      <w:pPr>
+        <w:spacing w:after="0"/>
+        <w:jc w:val="both"/>
+        <w:rPr>
+          <w:sz w:val="24"/>
+          <w:szCs w:val="24"/>
+        </w:rPr>
+      </w:pPr>
+    </w:p>
+    <w:p>
+      <w:pPr>
+        <w:spacing w:after="0"/>
+        <w:jc w:val="both"/>
+        <w:rPr>
+          <w:sz w:val="24"/>
+          <w:szCs w:val="24"/>
+        </w:rPr>
+      </w:pPr>
+    </w:p>
+    <w:p>
+      <w:pPr>
+        <w:spacing w:after="0"/>
+        <w:jc w:val="both"/>
+        <w:rPr>
+          <w:sz w:val="24"/>
+          <w:szCs w:val="24"/>
+        </w:rPr>
+      </w:pPr>
+    </w:p>
+    <w:p>
+      <w:pPr>
+        <w:pStyle w:val="ListParagraph"/>
+        <w:numPr>
+          <w:ilvl w:val="0"/>
+          <w:numId w:val="4"/>
+        </w:numPr>
+        <w:spacing w:after="0"/>
+        <w:jc w:val="both"/>
+        <w:rPr>
+          <w:sz w:val="24"/>
+          <w:szCs w:val="24"/>
+        </w:rPr>
+      </w:pPr>
+      <w:r>
+        <w:rPr>
+          <w:rFonts w:hint="cs"/>
+          <w:sz w:val="24"/>
+          <w:szCs w:val="24"/>
+          <w:rtl/>
+        </w:rPr>
+        <w:lastRenderedPageBreak/>
+        <w:t>מסכים:</w:t>
+      </w:r>
+    </w:p>
+    <w:p>
+      <w:pPr>
+        <w:spacing w:after="0"/>
+        <w:jc w:val="both"/>
+        <w:rPr>
+          <w:sz w:val="24"/>
+          <w:szCs w:val="24"/>
+          <w:rtl/>
+        </w:rPr>
+      </w:pPr>
+      <w:r>
+        <w:rPr>
+          <w:rFonts w:hint="cs"/>
+          <w:noProof/>
+          <w:sz w:val="24"/>
+          <w:szCs w:val="24"/>
+          <w:rtl/>
+          <w:lang w:val="he-IL"/>
+        </w:rPr>
+        <w:drawing>
+          <wp:anchor distT="0" distB="0" distL="114300" distR="114300" simplePos="0" relativeHeight="251664384" behindDoc="1" locked="0" layoutInCell="1" allowOverlap="1" wp14:anchorId="471754D4" wp14:editId="6C427C57">
+            <wp:simplePos x="0" y="0"/>
+            <wp:positionH relativeFrom="margin">
+              <wp:posOffset>-815340</wp:posOffset>
+            </wp:positionH>
+            <wp:positionV relativeFrom="paragraph">
+              <wp:posOffset>114239</wp:posOffset>
+            </wp:positionV>
+            <wp:extent cx="5982970" cy="3479861"/>
+            <wp:effectExtent l="0" t="0" r="0" b="6350"/>
+            <wp:wrapNone/>
+            <wp:docPr id="672516771" name="Picture 2"/>
+            <wp:cNvGraphicFramePr>
+              <a:graphicFrameLocks xmlns:a="http://schemas.openxmlformats.org/drawingml/2006/main" noChangeAspect="1"/>
+            </wp:cNvGraphicFramePr>
+            <a:graphic xmlns:a="http://schemas.openxmlformats.org/drawingml/2006/main">
+              <a:graphicData uri="http://schemas.openxmlformats.org/drawingml/2006/picture">
+                <pic:pic xmlns:pic="http://schemas.openxmlformats.org/drawingml/2006/picture">
+                  <pic:nvPicPr>
+                    <pic:cNvPr id="0" name="Picture 3"/>
+                    <pic:cNvPicPr>
+                      <a:picLocks noChangeAspect="1" noChangeArrowheads="1"/>
+                    </pic:cNvPicPr>
+                  </pic:nvPicPr>
+                  <pic:blipFill>
+                    <a:blip r:embed="rId13" cstate="print">
+                      <a:extLst>
+                        <a:ext uri="{28A0092B-C50C-407E-A947-70E740481C1C}">
+                          <a14:useLocalDpi xmlns:a14="http://schemas.microsoft.com/office/drawing/2010/main" val="0"/>
+                        </a:ext>
+                      </a:extLst>
+                    </a:blip>
+                    <a:srcRect/>
+                    <a:stretch>
+                      <a:fillRect/>
+                    </a:stretch>
+                  </pic:blipFill>
+                  <pic:spPr bwMode="auto">
+                    <a:xfrm>
+                      <a:off x="0" y="0"/>
+                      <a:ext cx="5983983" cy="3480450"/>
+                    </a:xfrm>
+                    <a:prstGeom prst="rect">
+                      <a:avLst/>
+                    </a:prstGeom>
+                    <a:noFill/>
+                    <a:ln>
+                      <a:noFill/>
+                    </a:ln>
+                  </pic:spPr>
+                </pic:pic>
+              </a:graphicData>
+            </a:graphic>
+            <wp14:sizeRelH relativeFrom="page">
+              <wp14:pctWidth>0</wp14:pctWidth>
+            </wp14:sizeRelH>
+            <wp14:sizeRelV relativeFrom="page">
+              <wp14:pctHeight>0</wp14:pctHeight>
+            </wp14:sizeRelV>
+          </wp:anchor>
+        </w:drawing>
+      </w:r>
+    </w:p>
+    <w:p>
+      <w:pPr>
+        <w:spacing w:after="0"/>
+        <w:jc w:val="both"/>
+        <w:rPr>
+          <w:sz w:val="24"/>
+          <w:szCs w:val="24"/>
+          <w:rtl/>
+        </w:rPr>
+      </w:pPr>
+    </w:p>
+    <w:p>
+      <w:pPr>
+        <w:spacing w:after="0"/>
+        <w:jc w:val="both"/>
+        <w:rPr>
+          <w:sz w:val="24"/>
+          <w:szCs w:val="24"/>
+          <w:rtl/>
+        </w:rPr>
+      </w:pPr>
+    </w:p>
+    <w:p>
+      <w:pPr>
+        <w:spacing w:after="0"/>
+        <w:jc w:val="both"/>
+        <w:rPr>
+          <w:sz w:val="24"/>
+          <w:szCs w:val="24"/>
+          <w:rtl/>
+        </w:rPr>
+      </w:pPr>
+    </w:p>
+    <w:p>
+      <w:pPr>
+        <w:spacing w:after="0"/>
+        <w:jc w:val="both"/>
+        <w:rPr>
+          <w:sz w:val="24"/>
+          <w:szCs w:val="24"/>
+          <w:rtl/>
+        </w:rPr>
+      </w:pPr>
+    </w:p>
+    <w:p>
+      <w:pPr>
+        <w:spacing w:after="0"/>
+        <w:jc w:val="both"/>
+        <w:rPr>
+          <w:sz w:val="24"/>
+          <w:szCs w:val="24"/>
+          <w:rtl/>
+        </w:rPr>
+      </w:pPr>
+    </w:p>
+    <w:p>
+      <w:pPr>
+        <w:spacing w:after="0"/>
+        <w:jc w:val="both"/>
+        <w:rPr>
+          <w:sz w:val="24"/>
+          <w:szCs w:val="24"/>
+          <w:rtl/>
+        </w:rPr>
+      </w:pPr>
+    </w:p>
+    <w:p>
+      <w:pPr>
+        <w:spacing w:after="0"/>
+        <w:jc w:val="both"/>
+        <w:rPr>
+          <w:sz w:val="24"/>
+          <w:szCs w:val="24"/>
+          <w:rtl/>
+        </w:rPr>
+      </w:pPr>
+    </w:p>
+    <w:p>
+      <w:pPr>
+        <w:spacing w:after="0"/>
+        <w:jc w:val="both"/>
+        <w:rPr>
+          <w:sz w:val="24"/>
+          <w:szCs w:val="24"/>
+          <w:rtl/>
+        </w:rPr>
+      </w:pPr>
+    </w:p>
+    <w:p>
+      <w:pPr>
+        <w:spacing w:after="0"/>
+        <w:jc w:val="both"/>
+        <w:rPr>
+          <w:sz w:val="24"/>
+          <w:szCs w:val="24"/>
+          <w:rtl/>
+        </w:rPr>
+      </w:pPr>
+    </w:p>
+    <w:p>
+      <w:pPr>
+        <w:spacing w:after="0"/>
+        <w:jc w:val="both"/>
+        <w:rPr>
+          <w:sz w:val="24"/>
+          <w:szCs w:val="24"/>
+          <w:rtl/>
+        </w:rPr>
+      </w:pPr>
+    </w:p>
+    <w:p>
+      <w:pPr>
+        <w:spacing w:after="0"/>
+        <w:jc w:val="both"/>
+        <w:rPr>
+          <w:sz w:val="24"/>
+          <w:szCs w:val="24"/>
+          <w:rtl/>
+        </w:rPr>
+      </w:pPr>
+    </w:p>
+    <w:p>
+      <w:pPr>
+        <w:spacing w:after="0"/>
+        <w:jc w:val="both"/>
+        <w:rPr>
+          <w:sz w:val="24"/>
+          <w:szCs w:val="24"/>
+          <w:rtl/>
+        </w:rPr>
+      </w:pPr>
+    </w:p>
+    <w:p>
+      <w:pPr>
+        <w:spacing w:after="0"/>
+        <w:jc w:val="both"/>
+        <w:rPr>
+          <w:sz w:val="24"/>
+          <w:szCs w:val="24"/>
+          <w:rtl/>
+        </w:rPr>
+      </w:pPr>
+    </w:p>
+    <w:p>
+      <w:pPr>
+        <w:spacing w:after="0"/>
+        <w:jc w:val="both"/>
+        <w:rPr>
+          <w:sz w:val="24"/>
+          <w:szCs w:val="24"/>
+          <w:rtl/>
+        </w:rPr>
+      </w:pPr>
+    </w:p>
+    <w:p>
+      <w:pPr>
+        <w:spacing w:after="0"/>
+        <w:jc w:val="both"/>
+        <w:rPr>
+          <w:sz w:val="24"/>
+          <w:szCs w:val="24"/>
+          <w:rtl/>
+        </w:rPr>
+      </w:pPr>
+    </w:p>
+    <w:p>
+      <w:pPr>
+        <w:spacing w:after="0"/>
+        <w:jc w:val="both"/>
+        <w:rPr>
+          <w:sz w:val="24"/>
+          <w:szCs w:val="24"/>
+          <w:rtl/>
+        </w:rPr>
+      </w:pPr>
+    </w:p>
+    <w:p>
+      <w:pPr>
+        <w:spacing w:after="0"/>
+        <w:jc w:val="both"/>
+        <w:rPr>
+          <w:sz w:val="24"/>
+          <w:szCs w:val="24"/>
+        </w:rPr>
+      </w:pPr>
+    </w:p>
+    <w:p>
+      <w:pPr>
+        <w:pStyle w:val="ListParagraph"/>
+        <w:spacing w:after="0"/>
+        <w:ind w:left="785"/>
+        <w:jc w:val="both"/>
+        <w:rPr>
+          <w:sz w:val="24"/>
+          <w:szCs w:val="24"/>
+          <w:rtl/>
+        </w:rPr>
+      </w:pPr>
+      <w:r>
+        <w:rPr>
+          <w:noProof/>
+          <w:sz w:val="24"/>
+          <w:szCs w:val="24"/>
+          <w:rtl/>
+          <w:lang w:val="he-IL"/>
+        </w:rPr>
+        <w:drawing>
+          <wp:anchor distT="0" distB="0" distL="114300" distR="114300" simplePos="0" relativeHeight="251665408" behindDoc="1" locked="0" layoutInCell="1" allowOverlap="1" wp14:anchorId="42A56FF4" wp14:editId="46A96989">
+            <wp:simplePos x="0" y="0"/>
+            <wp:positionH relativeFrom="margin">
+              <wp:align>right</wp:align>
+            </wp:positionH>
+            <wp:positionV relativeFrom="paragraph">
+              <wp:posOffset>311150</wp:posOffset>
+            </wp:positionV>
+            <wp:extent cx="6141720" cy="3547745"/>
+            <wp:effectExtent l="0" t="0" r="0" b="0"/>
+            <wp:wrapThrough wrapText="bothSides">
+              <wp:wrapPolygon edited="0">
+                <wp:start x="0" y="0"/>
+                <wp:lineTo x="0" y="21457"/>
+                <wp:lineTo x="21506" y="21457"/>
+                <wp:lineTo x="21506" y="0"/>
+                <wp:lineTo x="0" y="0"/>
+              </wp:wrapPolygon>
+            </wp:wrapThrough>
+            <wp:docPr id="120584669" name="Picture 3"/>
+            <wp:cNvGraphicFramePr>
+              <a:graphicFrameLocks xmlns:a="http://schemas.openxmlformats.org/drawingml/2006/main" noChangeAspect="1"/>
+            </wp:cNvGraphicFramePr>
+            <a:graphic xmlns:a="http://schemas.openxmlformats.org/drawingml/2006/main">
+              <a:graphicData uri="http://schemas.openxmlformats.org/drawingml/2006/picture">
+                <pic:pic xmlns:pic="http://schemas.openxmlformats.org/drawingml/2006/picture">
+                  <pic:nvPicPr>
+                    <pic:cNvPr id="0" name="Picture 4"/>
+                    <pic:cNvPicPr>
+                      <a:picLocks noChangeAspect="1" noChangeArrowheads="1"/>
+                    </pic:cNvPicPr>
+                  </pic:nvPicPr>
+                  <pic:blipFill>
+                    <a:blip r:embed="rId14" cstate="print">
+                      <a:extLst>
+                        <a:ext uri="{28A0092B-C50C-407E-A947-70E740481C1C}">
+                          <a14:useLocalDpi xmlns:a14="http://schemas.microsoft.com/office/drawing/2010/main" val="0"/>
+                        </a:ext>
+                      </a:extLst>
+                    </a:blip>
+                    <a:srcRect/>
+                    <a:stretch>
+                      <a:fillRect/>
+                    </a:stretch>
+                  </pic:blipFill>
+                  <pic:spPr bwMode="auto">
+                    <a:xfrm>
+                      <a:off x="0" y="0"/>
+                      <a:ext cx="6141720" cy="3547745"/>
+                    </a:xfrm>
+                    <a:prstGeom prst="rect">
+                      <a:avLst/>
+                    </a:prstGeom>
+                    <a:noFill/>
+                    <a:ln>
+                      <a:noFill/>
+                    </a:ln>
+                  </pic:spPr>
+                </pic:pic>
+              </a:graphicData>
+            </a:graphic>
+            <wp14:sizeRelH relativeFrom="page">
+              <wp14:pctWidth>0</wp14:pctWidth>
+            </wp14:sizeRelH>
+            <wp14:sizeRelV relativeFrom="page">
+              <wp14:pctHeight>0</wp14:pctHeight>
+            </wp14:sizeRelV>
+          </wp:anchor>
+        </w:drawing>
+      </w:r>
+    </w:p>
+    <w:p>
+      <w:pPr>
+        <w:pStyle w:val="ListParagraph"/>
+        <w:spacing w:after="0"/>
+        <w:ind w:left="785"/>
+        <w:jc w:val="both"/>
+        <w:rPr>
+          <w:sz w:val="24"/>
+          <w:szCs w:val="24"/>
+          <w:rtl/>
+        </w:rPr>
+      </w:pPr>
+    </w:p>
+    <w:p>
+      <w:pPr>
+        <w:pStyle w:val="ListParagraph"/>
+        <w:spacing w:after="0"/>
+        <w:ind w:left="785"/>
+        <w:jc w:val="both"/>
+        <w:rPr>
+          <w:sz w:val="24"/>
+          <w:szCs w:val="24"/>
+          <w:rtl/>
+        </w:rPr>
+      </w:pPr>
+    </w:p>
+    <w:p>
+      <w:pPr>
+        <w:pStyle w:val="ListParagraph"/>
+        <w:spacing w:after="0"/>
+        <w:ind w:left="785"/>
+        <w:jc w:val="both"/>
+        <w:rPr>
+          <w:sz w:val="24"/>
+          <w:szCs w:val="24"/>
+          <w:rtl/>
+        </w:rPr>
+      </w:pPr>
+    </w:p>
+    <w:p>
+      <w:pPr>
+        <w:pStyle w:val="ListParagraph"/>
+        <w:spacing w:after="0"/>
+        <w:ind w:left="785"/>
+        <w:jc w:val="both"/>
+        <w:rPr>
+          <w:sz w:val="24"/>
+          <w:szCs w:val="24"/>
+          <w:rtl/>
+        </w:rPr>
+      </w:pPr>
+    </w:p>
+    <w:p>
+      <w:pPr>
+        <w:pStyle w:val="ListParagraph"/>
+        <w:spacing w:after="0"/>
+        <w:ind w:left="785"/>
+        <w:jc w:val="both"/>
+        <w:rPr>
+          <w:rFonts w:hint="cs"/>
+          <w:sz w:val="24"/>
+          <w:szCs w:val="24"/>
+          <w:rtl/>
+        </w:rPr>
+      </w:pPr>
+      <w:r>
+        <w:rPr>
+          <w:rFonts w:hint="cs"/>
+          <w:noProof/>
+          <w:sz w:val="24"/>
+          <w:szCs w:val="24"/>
+          <w:rtl/>
+          <w:lang w:val="he-IL"/>
+        </w:rPr>
+        <w:lastRenderedPageBreak/>
+        <w:drawing>
+          <wp:anchor distT="0" distB="0" distL="114300" distR="114300" simplePos="0" relativeHeight="251666432" behindDoc="1" locked="0" layoutInCell="1" allowOverlap="1" wp14:anchorId="5B2C7906" wp14:editId="0DBDD537">
+            <wp:simplePos x="0" y="0"/>
+            <wp:positionH relativeFrom="page">
+              <wp:posOffset>937260</wp:posOffset>
+            </wp:positionH>
+            <wp:positionV relativeFrom="paragraph">
+              <wp:posOffset>121920</wp:posOffset>
+            </wp:positionV>
+            <wp:extent cx="5684520" cy="5372824"/>
+            <wp:effectExtent l="0" t="0" r="0" b="0"/>
+            <wp:wrapThrough wrapText="bothSides">
+              <wp:wrapPolygon edited="0">
+                <wp:start x="0" y="0"/>
+                <wp:lineTo x="0" y="21521"/>
+                <wp:lineTo x="21499" y="21521"/>
+                <wp:lineTo x="21499" y="0"/>
+                <wp:lineTo x="0" y="0"/>
+              </wp:wrapPolygon>
+            </wp:wrapThrough>
+            <wp:docPr id="1831295175" name="Picture 4"/>
+            <wp:cNvGraphicFramePr>
+              <a:graphicFrameLocks xmlns:a="http://schemas.openxmlformats.org/drawingml/2006/main" noChangeAspect="1"/>
+            </wp:cNvGraphicFramePr>
+            <a:graphic xmlns:a="http://schemas.openxmlformats.org/drawingml/2006/main">
+              <a:graphicData uri="http://schemas.openxmlformats.org/drawingml/2006/picture">
+                <pic:pic xmlns:pic="http://schemas.openxmlformats.org/drawingml/2006/picture">
+                  <pic:nvPicPr>
+                    <pic:cNvPr id="0" name="Picture 5"/>
+                    <pic:cNvPicPr>
+                      <a:picLocks noChangeAspect="1" noChangeArrowheads="1"/>
+                    </pic:cNvPicPr>
+                  </pic:nvPicPr>
+                  <pic:blipFill>
+                    <a:blip r:embed="rId15">
+                      <a:extLst>
+                        <a:ext uri="{28A0092B-C50C-407E-A947-70E740481C1C}">
+                          <a14:useLocalDpi xmlns:a14="http://schemas.microsoft.com/office/drawing/2010/main" val="0"/>
+                        </a:ext>
+                      </a:extLst>
+                    </a:blip>
+                    <a:srcRect/>
+                    <a:stretch>
+                      <a:fillRect/>
+                    </a:stretch>
+                  </pic:blipFill>
+                  <pic:spPr bwMode="auto">
+                    <a:xfrm>
+                      <a:off x="0" y="0"/>
+                      <a:ext cx="5684520" cy="5372824"/>
+                    </a:xfrm>
+                    <a:prstGeom prst="rect">
+                      <a:avLst/>
+                    </a:prstGeom>
+                    <a:noFill/>
+                    <a:ln>
+                      <a:noFill/>
+                    </a:ln>
+                  </pic:spPr>
+                </pic:pic>
+              </a:graphicData>
+            </a:graphic>
+            <wp14:sizeRelH relativeFrom="page">
+              <wp14:pctWidth>0</wp14:pctWidth>
+            </wp14:sizeRelH>
+            <wp14:sizeRelV relativeFrom="page">
+              <wp14:pctHeight>0</wp14:pctHeight>
+            </wp14:sizeRelV>
+          </wp:anchor>
+        </w:drawing>
+      </w:r>
+    </w:p>
     <w:sectPr>
-      <w:headerReference w:type="default" r:id="rId11"/>
+      <w:headerReference w:type="default" r:id="rId16"/>
       <w:pgSz w:w="11906" w:h="16838"/>
       <w:pgMar w:top="1440" w:right="1800" w:bottom="1440" w:left="1800" w:header="708" w:footer="708" w:gutter="0"/>
       <w:pgNumType w:start="1"/>
@@ -6860,6 +7430,7 @@
   <w:style w:type="character" w:default="1" w:styleId="DefaultParagraphFont">
     <w:name w:val="Default Paragraph Font"/>
     <w:uiPriority w:val="1"/>
+    <w:semiHidden/>
     <w:unhideWhenUsed/>
   </w:style>
   <w:style w:type="table" w:default="1" w:styleId="TableNormal">

</xml_diff>